<commit_message>
Stvoreni izbornici u Homepage formi, premješten .gitignore
</commit_message>
<xml_diff>
--- a/HotelskaRecepcija/dokumentacija.docx
+++ b/HotelskaRecepcija/dokumentacija.docx
@@ -139,16 +139,24 @@
     </w:p>
     <w:p>
       <w:r>
-        <w:t xml:space="preserve">Osnovna funkcija hotela jest iznajmljivanje soba. </w:t>
-      </w:r>
-      <w:r>
-        <w:t xml:space="preserve">Iznajmljivanje i naplata soba vrši </w:t>
-      </w:r>
-      <w:r>
-        <w:t xml:space="preserve">se </w:t>
-      </w:r>
-      <w:r>
-        <w:t xml:space="preserve">po noćenjima. Korisnik može ostati u hotelu više noćenja. </w:t>
+        <w:t>Osnovna funkcija hotela jest iznajmljivanje soba</w:t>
+      </w:r>
+      <w:r>
+        <w:t xml:space="preserve"> i apartmana</w:t>
+      </w:r>
+      <w:r>
+        <w:t xml:space="preserve">. </w:t>
+      </w:r>
+      <w:r>
+        <w:t xml:space="preserve">Soba je osnovni prostor za iznajmljivanje. Postoje varijante soba koje zovemo apartmani – to je soba utoliko što ima jedan ulaz s hodnika, ali je luksuznija jer sadrži </w:t>
+      </w:r>
+      <w:bookmarkStart w:id="0" w:name="_GoBack"/>
+      <w:bookmarkEnd w:id="0"/>
+      <w:r>
+        <w:t xml:space="preserve">više prostorija. </w:t>
+      </w:r>
+      <w:r>
+        <w:t xml:space="preserve">Iznajmljivanje i naplata soba vrši se po noćenjima. Korisnik može ostati u hotelu više noćenja. </w:t>
       </w:r>
       <w:r>
         <w:t xml:space="preserve">Svaka soba ima osnovnu cijenu (izraženu po noćenju). Na ukupnu cijenu utjecat će još dodatne karakteristike koje soba može, ali ne mora imati. </w:t>
@@ -234,16 +242,7 @@
         <w:t xml:space="preserve"> </w:t>
       </w:r>
       <w:r>
-        <w:t xml:space="preserve">(npr. VRSTA_KARAKT_ID: 15) i 'Mini-bar' </w:t>
-      </w:r>
-      <w:r>
-        <w:t>(npr. VRSTA_KARAKT_ID:</w:t>
-      </w:r>
-      <w:r>
-        <w:t xml:space="preserve"> 72</w:t>
-      </w:r>
-      <w:r>
-        <w:t>)</w:t>
+        <w:t>(npr. VRSTA_KARAKT_ID: 15) i 'Mini-bar' (npr. VRSTA_KARAKT_ID: 72)</w:t>
       </w:r>
       <w:r>
         <w:t>, onda će tablica HR_KARAKT_SOBA sadržavati (barem) 2 unosa</w:t>
@@ -269,16 +268,7 @@
             <w:tcW w:w="3020" w:type="dxa"/>
           </w:tcPr>
           <w:p>
-            <w:pPr>
-              <w:ind w:firstLine="0"/>
-              <w:rPr>
-                <w:b/>
-              </w:rPr>
-            </w:pPr>
             <w:r>
-              <w:rPr>
-                <w:b/>
-              </w:rPr>
               <w:t>ID (PK)</w:t>
             </w:r>
           </w:p>
@@ -288,16 +278,7 @@
             <w:tcW w:w="3021" w:type="dxa"/>
           </w:tcPr>
           <w:p>
-            <w:pPr>
-              <w:ind w:firstLine="0"/>
-              <w:rPr>
-                <w:b/>
-              </w:rPr>
-            </w:pPr>
             <w:r>
-              <w:rPr>
-                <w:b/>
-              </w:rPr>
               <w:t>SOBA_ID (FK)</w:t>
             </w:r>
           </w:p>
@@ -307,31 +288,11 @@
             <w:tcW w:w="3021" w:type="dxa"/>
           </w:tcPr>
           <w:p>
-            <w:pPr>
-              <w:ind w:firstLine="0"/>
-              <w:rPr>
-                <w:b/>
-              </w:rPr>
-            </w:pPr>
             <w:r>
-              <w:rPr>
-                <w:b/>
-              </w:rPr>
               <w:t>VRSTA_KARAKT_ID</w:t>
             </w:r>
             <w:r>
-              <w:rPr>
-                <w:b/>
-              </w:rPr>
-              <w:t xml:space="preserve"> (FK</w:t>
-            </w:r>
-            <w:bookmarkStart w:id="0" w:name="_GoBack"/>
-            <w:bookmarkEnd w:id="0"/>
-            <w:r>
-              <w:rPr>
-                <w:b/>
-              </w:rPr>
-              <w:t>)</w:t>
+              <w:t xml:space="preserve"> (FK)</w:t>
             </w:r>
           </w:p>
         </w:tc>
@@ -342,9 +303,6 @@
             <w:tcW w:w="3020" w:type="dxa"/>
           </w:tcPr>
           <w:p>
-            <w:pPr>
-              <w:ind w:firstLine="0"/>
-            </w:pPr>
             <w:r>
               <w:t>1</w:t>
             </w:r>
@@ -355,9 +313,6 @@
             <w:tcW w:w="3021" w:type="dxa"/>
           </w:tcPr>
           <w:p>
-            <w:pPr>
-              <w:ind w:firstLine="0"/>
-            </w:pPr>
             <w:r>
               <w:t>14</w:t>
             </w:r>
@@ -368,9 +323,6 @@
             <w:tcW w:w="3021" w:type="dxa"/>
           </w:tcPr>
           <w:p>
-            <w:pPr>
-              <w:ind w:firstLine="0"/>
-            </w:pPr>
             <w:r>
               <w:t>15</w:t>
             </w:r>
@@ -383,9 +335,6 @@
             <w:tcW w:w="3020" w:type="dxa"/>
           </w:tcPr>
           <w:p>
-            <w:pPr>
-              <w:ind w:firstLine="0"/>
-            </w:pPr>
             <w:r>
               <w:t>2</w:t>
             </w:r>
@@ -396,9 +345,6 @@
             <w:tcW w:w="3021" w:type="dxa"/>
           </w:tcPr>
           <w:p>
-            <w:pPr>
-              <w:ind w:firstLine="0"/>
-            </w:pPr>
             <w:r>
               <w:t>14</w:t>
             </w:r>
@@ -409,9 +355,6 @@
             <w:tcW w:w="3021" w:type="dxa"/>
           </w:tcPr>
           <w:p>
-            <w:pPr>
-              <w:ind w:firstLine="0"/>
-            </w:pPr>
             <w:r>
               <w:t>72</w:t>
             </w:r>
@@ -424,7 +367,13 @@
         <w:pStyle w:val="Heading2"/>
       </w:pPr>
       <w:r>
-        <w:t>HR_NOĆENJA</w:t>
+        <w:t>HR_NO</w:t>
+      </w:r>
+      <w:r>
+        <w:t>C</w:t>
+      </w:r>
+      <w:r>
+        <w:t>ENJA</w:t>
       </w:r>
     </w:p>
     <w:p>
@@ -484,6 +433,7 @@
     </w:p>
     <w:p>
       <w:r>
+        <w:lastRenderedPageBreak/>
         <w:t>Pored usluga noćenja, postoje i 'sekundarne' usluge koje gosti mogu platiti, kao što su teretana, spa i sl. Vrste ovih usluga navedene su ovdje, zajedno s cijenom pojedine usluge. Cijena je izražena po jedinici korištenja, npr. jedan spa tretman, jedan odlazak u teretanu i sl.</w:t>
       </w:r>
     </w:p>
@@ -497,7 +447,6 @@
     </w:p>
     <w:p>
       <w:r>
-        <w:lastRenderedPageBreak/>
         <w:t xml:space="preserve">Ovdje bilježimo izdane usluge pojedinim gostima. Kada gost </w:t>
       </w:r>
       <w:r>
@@ -527,7 +476,13 @@
         <w:pStyle w:val="Heading2"/>
       </w:pPr>
       <w:r>
-        <w:t>HR_RAČUNI</w:t>
+        <w:t>HR_RA</w:t>
+      </w:r>
+      <w:r>
+        <w:t>C</w:t>
+      </w:r>
+      <w:r>
+        <w:t>UNI</w:t>
       </w:r>
     </w:p>
     <w:p>
@@ -572,6 +527,19 @@
       </w:r>
       <w:r>
         <w:t>.</w:t>
+      </w:r>
+    </w:p>
+    <w:p>
+      <w:pPr>
+        <w:pStyle w:val="Heading2"/>
+      </w:pPr>
+      <w:r>
+        <w:t>HR_ZAPOSLENICI</w:t>
+      </w:r>
+    </w:p>
+    <w:p>
+      <w:r>
+        <w:t>Popis zaposlenika koji rade u hotelu.</w:t>
       </w:r>
     </w:p>
     <w:p>
@@ -1078,7 +1046,7 @@
   <w:style w:type="paragraph" w:default="1" w:styleId="Normal">
     <w:name w:val="Normal"/>
     <w:qFormat/>
-    <w:rsid w:val="008C108B"/>
+    <w:rsid w:val="00AD0F5F"/>
     <w:pPr>
       <w:ind w:firstLine="426"/>
       <w:jc w:val="both"/>

</xml_diff>

<commit_message>
Obrisane KARAKT_SOBA i VRSTE_KARAKT te sve premješteno u tablicu SOBE, ažurirana dokumentacija
</commit_message>
<xml_diff>
--- a/HotelskaRecepcija/dokumentacija.docx
+++ b/HotelskaRecepcija/dokumentacija.docx
@@ -69,7 +69,15 @@
     </w:p>
     <w:p>
       <w:r>
-        <w:t>Aplikacija je kreirana u Windows Formsima te komunicira sa (za ove potrebe lokalnom) bazom podataka.</w:t>
+        <w:t xml:space="preserve">Aplikacija je kreirana u Windows </w:t>
+      </w:r>
+      <w:proofErr w:type="spellStart"/>
+      <w:r>
+        <w:t>Formsima</w:t>
+      </w:r>
+      <w:proofErr w:type="spellEnd"/>
+      <w:r>
+        <w:t xml:space="preserve"> te komunicira sa (za ove potrebe lokalnom) bazom podataka.</w:t>
       </w:r>
     </w:p>
     <w:p>
@@ -93,11 +101,35 @@
     </w:p>
     <w:p>
       <w:r>
-        <w:t>Svaka tablica počinje nazivom HR_ ('Hotelska recepcija'), sadrži primarni ključ (PK, primary key) te neke sadrže strani ključ (FK) koji referencira drugu tablicu po njenom primarnom ključu. Primarni ključ je jedinstven za svaki unos u tablici te se ne unosi ručno nego generira automatskim inkrementiranjem prethodnog unosa (prvi unos je 0).</w:t>
-      </w:r>
+        <w:t xml:space="preserve">Svaka tablica počinje nazivom HR_ ('Hotelska recepcija'), sadrži primarni ključ (PK, </w:t>
+      </w:r>
+      <w:proofErr w:type="spellStart"/>
+      <w:r>
+        <w:t>primary</w:t>
+      </w:r>
+      <w:proofErr w:type="spellEnd"/>
       <w:r>
         <w:t xml:space="preserve"> </w:t>
       </w:r>
+      <w:proofErr w:type="spellStart"/>
+      <w:r>
+        <w:t>key</w:t>
+      </w:r>
+      <w:proofErr w:type="spellEnd"/>
+      <w:r>
+        <w:t xml:space="preserve">) te neke sadrže strani ključ (FK) koji referencira drugu tablicu po njenom primarnom ključu. Primarni ključ je jedinstven za svaki unos u tablici te se ne unosi ručno nego generira automatskim </w:t>
+      </w:r>
+      <w:proofErr w:type="spellStart"/>
+      <w:r>
+        <w:t>inkrementiranjem</w:t>
+      </w:r>
+      <w:proofErr w:type="spellEnd"/>
+      <w:r>
+        <w:t xml:space="preserve"> prethodnog unosa (prvi unos je 0).</w:t>
+      </w:r>
+      <w:r>
+        <w:t xml:space="preserve"> </w:t>
+      </w:r>
       <w:r>
         <w:t xml:space="preserve">Služi prvenstveno za </w:t>
       </w:r>
@@ -148,18 +180,18 @@
         <w:t xml:space="preserve">. </w:t>
       </w:r>
       <w:r>
-        <w:t xml:space="preserve">Soba je osnovni prostor za iznajmljivanje. Postoje varijante soba koje zovemo apartmani – to je soba utoliko što ima jedan ulaz s hodnika, ali je luksuznija jer sadrži </w:t>
+        <w:t xml:space="preserve">Soba je osnovni prostor za iznajmljivanje. Postoje varijante soba koje zovemo apartmani – to je soba utoliko što ima jedan ulaz s hodnika, ali je luksuznija jer sadrži više prostorija. </w:t>
+      </w:r>
+      <w:r>
+        <w:t xml:space="preserve">Iznajmljivanje i naplata soba vrši se po noćenjima. Korisnik može ostati u hotelu više noćenja. </w:t>
+      </w:r>
+      <w:r>
+        <w:t>Cijena svake sobe izražena je po noćenju i ovisi o njenoj opremljenosti. Svaka soba nudi dodatne funkcionalnosti koje joj povisuju vrijednost</w:t>
       </w:r>
       <w:bookmarkStart w:id="0" w:name="_GoBack"/>
       <w:bookmarkEnd w:id="0"/>
       <w:r>
-        <w:t xml:space="preserve">više prostorija. </w:t>
-      </w:r>
-      <w:r>
-        <w:t xml:space="preserve">Iznajmljivanje i naplata soba vrši se po noćenjima. Korisnik može ostati u hotelu više noćenja. </w:t>
-      </w:r>
-      <w:r>
-        <w:t xml:space="preserve">Svaka soba ima osnovnu cijenu (izraženu po noćenju). Na ukupnu cijenu utjecat će još dodatne karakteristike koje soba može, ali ne mora imati. </w:t>
+        <w:t xml:space="preserve"> </w:t>
       </w:r>
     </w:p>
     <w:p>
@@ -167,33 +199,60 @@
         <w:pStyle w:val="Heading2"/>
       </w:pPr>
       <w:r>
-        <w:t>HR_VRSTE_KARAKT</w:t>
-      </w:r>
-    </w:p>
-    <w:p>
-      <w:r>
-        <w:t xml:space="preserve">U ovoj tablici nalaze se </w:t>
-      </w:r>
-      <w:r>
-        <w:rPr>
-          <w:b/>
-        </w:rPr>
-        <w:t>samo</w:t>
+        <w:t>HR_NO</w:t>
+      </w:r>
+      <w:r>
+        <w:t>C</w:t>
+      </w:r>
+      <w:r>
+        <w:t>ENJA</w:t>
+      </w:r>
+    </w:p>
+    <w:p>
+      <w:r>
+        <w:t>Boravak u hotelu bilježi se po noćenjima, to je najmanja jedinica boravka koju je moguće kupiti.</w:t>
+      </w:r>
+      <w:r>
+        <w:t xml:space="preserve"> U ovoj tablici, bilježe se pojedina noćenja. Svako noćenje ima datum, FK sobe te FK gosta, što znači da je gost ostao u toj sobi na taj datum. Ukoliko gost </w:t>
+      </w:r>
+      <w:r>
+        <w:t xml:space="preserve">u sobi </w:t>
+      </w:r>
+      <w:r>
+        <w:t xml:space="preserve">ostaje tijekom više noćenja, svako noćenje </w:t>
+      </w:r>
+      <w:r>
+        <w:t>ima svoj unos (iste vrijednosti sobe i korisnika, a različiti datumi)</w:t>
+      </w:r>
+      <w:r>
+        <w:t xml:space="preserve">. </w:t>
+      </w:r>
+      <w:r>
+        <w:t xml:space="preserve">Osim toga bilježi se cijena noćenja u tom trenutku, jer ako bismo cijenu </w:t>
+      </w:r>
+      <w:r>
+        <w:t>dohvaćali iz</w:t>
       </w:r>
       <w:r>
         <w:t xml:space="preserve"> </w:t>
       </w:r>
       <w:r>
-        <w:rPr>
-          <w:b/>
-        </w:rPr>
-        <w:t xml:space="preserve">vrste </w:t>
-      </w:r>
-      <w:r>
-        <w:t>karakteristika</w:t>
-      </w:r>
-      <w:r>
-        <w:t xml:space="preserve"> koje sobe mogu sadržavati. Svaka soba može sadržavati više karakteristika te bilo koja karakteristika može biti prisutna u više soba. </w:t>
+        <w:t>tablice</w:t>
+      </w:r>
+      <w:r>
+        <w:t xml:space="preserve"> HR_SOBE, onda bi naknadna promjena cijene sobe </w:t>
+      </w:r>
+      <w:r>
+        <w:t xml:space="preserve">utjecala </w:t>
+      </w:r>
+      <w:r>
+        <w:t>na ove unose, što ne želimo</w:t>
+      </w:r>
+      <w:r>
+        <w:t xml:space="preserve">. </w:t>
+      </w:r>
+      <w:r>
+        <w:t>Tablica može sadržavati još neka manje bitna polja.</w:t>
       </w:r>
     </w:p>
     <w:p>
@@ -201,226 +260,104 @@
         <w:pStyle w:val="Heading2"/>
       </w:pPr>
       <w:r>
-        <w:t>HR_KARAKT_SOBA</w:t>
-      </w:r>
-    </w:p>
-    <w:p>
-      <w:r>
-        <w:t>Ova tablica objedinjuje prethodne dvije, povezujući pojedinu sobu s njenim karakteristikama (m-m veza).</w:t>
-      </w:r>
-      <w:r>
-        <w:t xml:space="preserve"> Svaki unos predstavlja jedan par soba-karakteristika, </w:t>
-      </w:r>
-      <w:r>
-        <w:t xml:space="preserve">što </w:t>
-      </w:r>
-      <w:r>
-        <w:t xml:space="preserve">znači da </w:t>
-      </w:r>
-      <w:r>
-        <w:t>navedena soba ima tu karakteristiku. Soba je predstavljena svojim PK, a vrsta karakteristike svojim.</w:t>
-      </w:r>
-      <w:r>
-        <w:t xml:space="preserve"> Npr. ako u tablici HR_SOBE postoji soba čiji je ID: </w:t>
-      </w:r>
-      <w:r>
-        <w:t>14</w:t>
-      </w:r>
-      <w:r>
-        <w:t>, a ima</w:t>
-      </w:r>
-      <w:r>
-        <w:t xml:space="preserve"> </w:t>
-      </w:r>
-      <w:r>
-        <w:t xml:space="preserve">(barem) </w:t>
-      </w:r>
-      <w:r>
-        <w:t>karakteristike 'Pogled na more'</w:t>
-      </w:r>
-      <w:r>
-        <w:t xml:space="preserve"> </w:t>
-      </w:r>
-      <w:r>
-        <w:t>(npr. VRSTA_KARAKT_ID: 15) i 'Mini-bar' (npr. VRSTA_KARAKT_ID: 72)</w:t>
-      </w:r>
-      <w:r>
-        <w:t>, onda će tablica HR_KARAKT_SOBA sadržavati (barem) 2 unosa</w:t>
-      </w:r>
-      <w:r>
-        <w:t>:</w:t>
-      </w:r>
-    </w:p>
-    <w:tbl>
-      <w:tblPr>
-        <w:tblStyle w:val="TableGrid"/>
-        <w:tblW w:w="0" w:type="auto"/>
-        <w:tblLook w:val="04A0" w:firstRow="1" w:lastRow="0" w:firstColumn="1" w:lastColumn="0" w:noHBand="0" w:noVBand="1"/>
-      </w:tblPr>
-      <w:tblGrid>
-        <w:gridCol w:w="3020"/>
-        <w:gridCol w:w="3021"/>
-        <w:gridCol w:w="3021"/>
-      </w:tblGrid>
-      <w:tr>
-        <w:tc>
-          <w:tcPr>
-            <w:tcW w:w="3020" w:type="dxa"/>
-          </w:tcPr>
-          <w:p>
-            <w:r>
-              <w:t>ID (PK)</w:t>
-            </w:r>
-          </w:p>
-        </w:tc>
-        <w:tc>
-          <w:tcPr>
-            <w:tcW w:w="3021" w:type="dxa"/>
-          </w:tcPr>
-          <w:p>
-            <w:r>
-              <w:t>SOBA_ID (FK)</w:t>
-            </w:r>
-          </w:p>
-        </w:tc>
-        <w:tc>
-          <w:tcPr>
-            <w:tcW w:w="3021" w:type="dxa"/>
-          </w:tcPr>
-          <w:p>
-            <w:r>
-              <w:t>VRSTA_KARAKT_ID</w:t>
-            </w:r>
-            <w:r>
-              <w:t xml:space="preserve"> (FK)</w:t>
-            </w:r>
-          </w:p>
-        </w:tc>
-      </w:tr>
-      <w:tr>
-        <w:tc>
-          <w:tcPr>
-            <w:tcW w:w="3020" w:type="dxa"/>
-          </w:tcPr>
-          <w:p>
-            <w:r>
-              <w:t>1</w:t>
-            </w:r>
-          </w:p>
-        </w:tc>
-        <w:tc>
-          <w:tcPr>
-            <w:tcW w:w="3021" w:type="dxa"/>
-          </w:tcPr>
-          <w:p>
-            <w:r>
-              <w:t>14</w:t>
-            </w:r>
-          </w:p>
-        </w:tc>
-        <w:tc>
-          <w:tcPr>
-            <w:tcW w:w="3021" w:type="dxa"/>
-          </w:tcPr>
-          <w:p>
-            <w:r>
-              <w:t>15</w:t>
-            </w:r>
-          </w:p>
-        </w:tc>
-      </w:tr>
-      <w:tr>
-        <w:tc>
-          <w:tcPr>
-            <w:tcW w:w="3020" w:type="dxa"/>
-          </w:tcPr>
-          <w:p>
-            <w:r>
-              <w:t>2</w:t>
-            </w:r>
-          </w:p>
-        </w:tc>
-        <w:tc>
-          <w:tcPr>
-            <w:tcW w:w="3021" w:type="dxa"/>
-          </w:tcPr>
-          <w:p>
-            <w:r>
-              <w:t>14</w:t>
-            </w:r>
-          </w:p>
-        </w:tc>
-        <w:tc>
-          <w:tcPr>
-            <w:tcW w:w="3021" w:type="dxa"/>
-          </w:tcPr>
-          <w:p>
-            <w:r>
-              <w:t>72</w:t>
-            </w:r>
-          </w:p>
-        </w:tc>
-      </w:tr>
-    </w:tbl>
+        <w:t>HR_VRSTE_USLUGA</w:t>
+      </w:r>
+    </w:p>
+    <w:p>
+      <w:r>
+        <w:t>Pored usluga noćenja, postoje i 'sekundarne' usluge koje gosti mogu platiti, kao što su teretana, spa i sl. Vrste ovih usluga navedene su ovdje, zajedno s cijenom pojedine usluge. Cijena je izražena po jedinici korištenja, npr. jedan spa tretman, jedan odlazak u teretanu i sl.</w:t>
+      </w:r>
+    </w:p>
     <w:p>
       <w:pPr>
         <w:pStyle w:val="Heading2"/>
       </w:pPr>
       <w:r>
-        <w:t>HR_NO</w:t>
+        <w:t>HR_USLUGE</w:t>
+      </w:r>
+    </w:p>
+    <w:p>
+      <w:r>
+        <w:t xml:space="preserve">Ovdje bilježimo izdane usluge pojedinim gostima. Kada gost </w:t>
+      </w:r>
+      <w:r>
+        <w:t xml:space="preserve">naruči </w:t>
+      </w:r>
+      <w:r>
+        <w:t xml:space="preserve"> određenu uslugu, u ovu tablicu umeće se unos koji sadrži ID kori</w:t>
+      </w:r>
+      <w:r>
+        <w:t xml:space="preserve">snika koji je tu uslugu platio, </w:t>
+      </w:r>
+      <w:r>
+        <w:t>ID vrste usluge iz prethodne tablice</w:t>
+      </w:r>
+      <w:r>
+        <w:t>, datum i cijenu</w:t>
+      </w:r>
+      <w:r>
+        <w:t xml:space="preserve"> (kao i za pojedino noćenje)</w:t>
+      </w:r>
+      <w:r>
+        <w:t xml:space="preserve">. </w:t>
+      </w:r>
+    </w:p>
+    <w:p>
+      <w:pPr>
+        <w:pStyle w:val="Heading2"/>
+      </w:pPr>
+      <w:r>
+        <w:t>HR_RA</w:t>
       </w:r>
       <w:r>
         <w:t>C</w:t>
       </w:r>
       <w:r>
-        <w:t>ENJA</w:t>
-      </w:r>
-    </w:p>
-    <w:p>
-      <w:r>
-        <w:t>Boravak u hotelu bilježi se po noćenjima, to je najmanja jedinica boravka koju je moguće kupiti.</w:t>
-      </w:r>
-      <w:r>
-        <w:t xml:space="preserve"> U ovoj tablici, bilježe se pojedina noćenja. Svako noćenje ima datum, FK sobe te FK gosta, što znači da je gost ostao u toj sobi na taj datum. Ukoliko gost </w:t>
-      </w:r>
-      <w:r>
-        <w:t xml:space="preserve">u sobi </w:t>
-      </w:r>
-      <w:r>
-        <w:t xml:space="preserve">ostaje tijekom više noćenja, svako noćenje </w:t>
-      </w:r>
-      <w:r>
-        <w:t>ima svoj unos (iste vrijednosti sobe i korisnika, a različiti datumi)</w:t>
-      </w:r>
-      <w:r>
-        <w:t xml:space="preserve">. </w:t>
-      </w:r>
-      <w:r>
-        <w:t xml:space="preserve">Osim toga bilježi se cijena noćenja u tom trenutku, jer ako bismo cijenu </w:t>
-      </w:r>
-      <w:r>
-        <w:t>dohvaćali iz</w:t>
-      </w:r>
-      <w:r>
-        <w:t xml:space="preserve"> </w:t>
-      </w:r>
-      <w:r>
-        <w:t>tablice</w:t>
-      </w:r>
-      <w:r>
-        <w:t xml:space="preserve"> HR_SOBE, onda bi naknadna promjena cijene sobe </w:t>
-      </w:r>
-      <w:r>
-        <w:t xml:space="preserve">utjecala </w:t>
-      </w:r>
-      <w:r>
-        <w:t>na ove unose, što ne želimo</w:t>
-      </w:r>
-      <w:r>
-        <w:t xml:space="preserve">. </w:t>
-      </w:r>
-      <w:r>
-        <w:t>Tablica može sadržavati još neka manje bitna polja.</w:t>
+        <w:t>UNI</w:t>
+      </w:r>
+    </w:p>
+    <w:p>
+      <w:r>
+        <w:t>Pojedini izdani računi spremaju se ovdje kada korisnik odluči platiti za svoje usluge</w:t>
+      </w:r>
+      <w:r>
+        <w:t xml:space="preserve"> u određenom rasponu datuma</w:t>
+      </w:r>
+      <w:r>
+        <w:t>.</w:t>
+      </w:r>
+      <w:r>
+        <w:t xml:space="preserve"> Iznos računa generira </w:t>
+      </w:r>
+      <w:r>
+        <w:t xml:space="preserve">se </w:t>
+      </w:r>
+      <w:r>
+        <w:t xml:space="preserve">dohvaćanjem </w:t>
+      </w:r>
+      <w:r>
+        <w:t>svi</w:t>
+      </w:r>
+      <w:r>
+        <w:t>h unosa</w:t>
+      </w:r>
+      <w:r>
+        <w:t xml:space="preserve"> iz tablica HR_USLUGE</w:t>
+      </w:r>
+      <w:r>
+        <w:t xml:space="preserve"> i HR_NOĆENJA koji odgovaraju datumima i navedenom korisniku, zbrajaju se cijene te dobivamo račun s početnim datumom, završni</w:t>
+      </w:r>
+      <w:r>
+        <w:t xml:space="preserve">m datumom, korisnikom, cijenom te eventualno </w:t>
+      </w:r>
+      <w:r>
+        <w:t xml:space="preserve">dodatnim </w:t>
+      </w:r>
+      <w:r>
+        <w:t>detaljima</w:t>
+      </w:r>
+      <w:r>
+        <w:t>.</w:t>
       </w:r>
     </w:p>
     <w:p>
@@ -428,122 +365,17 @@
         <w:pStyle w:val="Heading2"/>
       </w:pPr>
       <w:r>
-        <w:t>HR_VRSTE_USLUGA</w:t>
+        <w:t>HR_ZAPOSLENICI</w:t>
+      </w:r>
+    </w:p>
+    <w:p>
+      <w:r>
+        <w:t>Popis zaposlenika koji rade u hotelu.</w:t>
       </w:r>
     </w:p>
     <w:p>
       <w:r>
         <w:lastRenderedPageBreak/>
-        <w:t>Pored usluga noćenja, postoje i 'sekundarne' usluge koje gosti mogu platiti, kao što su teretana, spa i sl. Vrste ovih usluga navedene su ovdje, zajedno s cijenom pojedine usluge. Cijena je izražena po jedinici korištenja, npr. jedan spa tretman, jedan odlazak u teretanu i sl.</w:t>
-      </w:r>
-    </w:p>
-    <w:p>
-      <w:pPr>
-        <w:pStyle w:val="Heading2"/>
-      </w:pPr>
-      <w:r>
-        <w:t>HR_USLUGE</w:t>
-      </w:r>
-    </w:p>
-    <w:p>
-      <w:r>
-        <w:t xml:space="preserve">Ovdje bilježimo izdane usluge pojedinim gostima. Kada gost </w:t>
-      </w:r>
-      <w:r>
-        <w:t xml:space="preserve">naruči </w:t>
-      </w:r>
-      <w:r>
-        <w:t xml:space="preserve"> određenu uslugu, u ovu tablicu umeće se unos koji sadrži ID kori</w:t>
-      </w:r>
-      <w:r>
-        <w:t xml:space="preserve">snika koji je tu uslugu platio, </w:t>
-      </w:r>
-      <w:r>
-        <w:t>ID vrste usluge iz prethodne tablice</w:t>
-      </w:r>
-      <w:r>
-        <w:t>, datum i cijenu</w:t>
-      </w:r>
-      <w:r>
-        <w:t xml:space="preserve"> (kao i za pojedino noćenje)</w:t>
-      </w:r>
-      <w:r>
-        <w:t xml:space="preserve">. </w:t>
-      </w:r>
-    </w:p>
-    <w:p>
-      <w:pPr>
-        <w:pStyle w:val="Heading2"/>
-      </w:pPr>
-      <w:r>
-        <w:t>HR_RA</w:t>
-      </w:r>
-      <w:r>
-        <w:t>C</w:t>
-      </w:r>
-      <w:r>
-        <w:t>UNI</w:t>
-      </w:r>
-    </w:p>
-    <w:p>
-      <w:r>
-        <w:t>Pojedini izdani računi spremaju se ovdje kada korisnik odluči platiti za svoje usluge</w:t>
-      </w:r>
-      <w:r>
-        <w:t xml:space="preserve"> u određenom rasponu datuma</w:t>
-      </w:r>
-      <w:r>
-        <w:t>.</w:t>
-      </w:r>
-      <w:r>
-        <w:t xml:space="preserve"> Iznos računa generira </w:t>
-      </w:r>
-      <w:r>
-        <w:t xml:space="preserve">se </w:t>
-      </w:r>
-      <w:r>
-        <w:t xml:space="preserve">dohvaćanjem </w:t>
-      </w:r>
-      <w:r>
-        <w:t>svi</w:t>
-      </w:r>
-      <w:r>
-        <w:t>h unosa</w:t>
-      </w:r>
-      <w:r>
-        <w:t xml:space="preserve"> iz tablica HR_USLUGE</w:t>
-      </w:r>
-      <w:r>
-        <w:t xml:space="preserve"> i HR_NOĆENJA koji odgovaraju datumima i navedenom korisniku, zbrajaju se cijene te dobivamo račun s početnim datumom, završni</w:t>
-      </w:r>
-      <w:r>
-        <w:t xml:space="preserve">m datumom, korisnikom, cijenom te eventualno </w:t>
-      </w:r>
-      <w:r>
-        <w:t xml:space="preserve">dodatnim </w:t>
-      </w:r>
-      <w:r>
-        <w:t>detaljima</w:t>
-      </w:r>
-      <w:r>
-        <w:t>.</w:t>
-      </w:r>
-    </w:p>
-    <w:p>
-      <w:pPr>
-        <w:pStyle w:val="Heading2"/>
-      </w:pPr>
-      <w:r>
-        <w:t>HR_ZAPOSLENICI</w:t>
-      </w:r>
-    </w:p>
-    <w:p>
-      <w:r>
-        <w:t>Popis zaposlenika koji rade u hotelu.</w:t>
-      </w:r>
-    </w:p>
-    <w:p>
-      <w:r>
         <w:br w:type="page"/>
       </w:r>
     </w:p>

</xml_diff>

<commit_message>
Dodana pozadina na Home screen, onemogućene kontrole za promjenu tablica pri biranju gosta kod rezervacije noćenja, onemogućeno dodavanje noćenja u pregledu noćenja
</commit_message>
<xml_diff>
--- a/HotelskaRecepcija/dokumentacija.docx
+++ b/HotelskaRecepcija/dokumentacija.docx
@@ -521,28 +521,23 @@
         <w:pStyle w:val="Heading2"/>
       </w:pPr>
       <w:r>
-        <w:t>Pregledaj dostupne sobe</w:t>
-      </w:r>
-    </w:p>
-    <w:p>
-      <w:r>
         <w:rPr>
           <w:noProof/>
           <w:lang w:eastAsia="hr-HR"/>
         </w:rPr>
         <w:drawing>
-          <wp:anchor distT="0" distB="0" distL="114300" distR="114300" simplePos="0" relativeHeight="251658240" behindDoc="0" locked="0" layoutInCell="1" allowOverlap="1">
+          <wp:anchor distT="0" distB="0" distL="114300" distR="114300" simplePos="0" relativeHeight="251662336" behindDoc="0" locked="0" layoutInCell="1" allowOverlap="1">
             <wp:simplePos x="0" y="0"/>
             <wp:positionH relativeFrom="margin">
               <wp:align>left</wp:align>
             </wp:positionH>
             <wp:positionV relativeFrom="paragraph">
-              <wp:posOffset>6985</wp:posOffset>
+              <wp:posOffset>269240</wp:posOffset>
             </wp:positionV>
-            <wp:extent cx="2296795" cy="3381375"/>
-            <wp:effectExtent l="0" t="0" r="8255" b="9525"/>
+            <wp:extent cx="2105025" cy="3080385"/>
+            <wp:effectExtent l="0" t="0" r="0" b="5715"/>
             <wp:wrapSquare wrapText="bothSides"/>
-            <wp:docPr id="8" name="Picture 8"/>
+            <wp:docPr id="9" name="Picture 9"/>
             <wp:cNvGraphicFramePr>
               <a:graphicFrameLocks xmlns:a="http://schemas.openxmlformats.org/drawingml/2006/main" noChangeAspect="1"/>
             </wp:cNvGraphicFramePr>
@@ -550,7 +545,7 @@
               <a:graphicData uri="http://schemas.openxmlformats.org/drawingml/2006/picture">
                 <pic:pic xmlns:pic="http://schemas.openxmlformats.org/drawingml/2006/picture">
                   <pic:nvPicPr>
-                    <pic:cNvPr id="8" name="Screenshot_10.png"/>
+                    <pic:cNvPr id="9" name="Screenshot_16.png"/>
                     <pic:cNvPicPr/>
                   </pic:nvPicPr>
                   <pic:blipFill>
@@ -568,7 +563,7 @@
                   <pic:spPr>
                     <a:xfrm>
                       <a:off x="0" y="0"/>
-                      <a:ext cx="2296795" cy="3381375"/>
+                      <a:ext cx="2109093" cy="3086819"/>
                     </a:xfrm>
                     <a:prstGeom prst="rect">
                       <a:avLst/>
@@ -586,6 +581,11 @@
           </wp:anchor>
         </w:drawing>
       </w:r>
+      <w:r>
+        <w:t>Pregledaj dostupne sobe</w:t>
+      </w:r>
+    </w:p>
+    <w:p>
       <w:r>
         <w:t xml:space="preserve">Otvara se nova forma koja nam daje pregled postojećih soba u hotelu. Svaku sobu </w:t>
       </w:r>
@@ -1096,9 +1096,9 @@
         </w:rPr>
         <w:drawing>
           <wp:inline distT="0" distB="0" distL="0" distR="0">
-            <wp:extent cx="714475" cy="219106"/>
-            <wp:effectExtent l="0" t="0" r="0" b="9525"/>
-            <wp:docPr id="10" name="Picture 10"/>
+            <wp:extent cx="704948" cy="266737"/>
+            <wp:effectExtent l="0" t="0" r="0" b="0"/>
+            <wp:docPr id="11" name="Picture 11"/>
             <wp:cNvGraphicFramePr>
               <a:graphicFrameLocks xmlns:a="http://schemas.openxmlformats.org/drawingml/2006/main" noChangeAspect="1"/>
             </wp:cNvGraphicFramePr>
@@ -1106,7 +1106,7 @@
               <a:graphicData uri="http://schemas.openxmlformats.org/drawingml/2006/picture">
                 <pic:pic xmlns:pic="http://schemas.openxmlformats.org/drawingml/2006/picture">
                   <pic:nvPicPr>
-                    <pic:cNvPr id="10" name="Screenshot_11.png"/>
+                    <pic:cNvPr id="11" name="Screenshot_17.png"/>
                     <pic:cNvPicPr/>
                   </pic:nvPicPr>
                   <pic:blipFill>
@@ -1124,7 +1124,7 @@
                   <pic:spPr>
                     <a:xfrm>
                       <a:off x="0" y="0"/>
-                      <a:ext cx="714475" cy="219106"/>
+                      <a:ext cx="704948" cy="266737"/>
                     </a:xfrm>
                     <a:prstGeom prst="rect">
                       <a:avLst/>
@@ -1292,41 +1292,135 @@
         </w:drawing>
       </w:r>
       <w:r>
-        <w:t>Otvara se novi prozor u kojem vidim</w:t>
+        <w:t xml:space="preserve">Otvara se novi prozor u kojem vidimo tablicu s registriranim gostima. Duplim klikom na redak gosta ili samo odabir retka te potvrda na gumb 'OK' vraća nas na prethodnu formu s popunjenom kućicom desno koja sadrži jedinstveni identifikator gosta za kojeg vršimo rezervaciju. Ukoliko formu s popisom gostiju želimo zatvoriti bez novog odabira, možemo to učiniti zatvaranjem prozora ili klikom na 'Zatvori'. Tada izbor ostaje nepromijenjen. </w:t>
+      </w:r>
+      <w:r>
+        <w:t>Naposljetku, sobu rezerviramo klikom na gumb 'Rezerviraj sobu'. Dobivamo potvrdu ukoliko je rezervacija uspješno obavljena. Novo stanje možemo provjeriti odabirom istog datuma te klikom na 'Provjeri dostupnost sobe'. Ako je soba rezervirana, pisat će tako.</w:t>
+      </w:r>
+      <w:r>
+        <w:t xml:space="preserve"> Za rezervaciju od više noćenja ponovimo postupak</w:t>
+      </w:r>
+      <w:r>
+        <w:t>.</w:t>
+      </w:r>
+    </w:p>
+    <w:p>
+      <w:pPr>
+        <w:ind w:firstLine="0"/>
+        <w:jc w:val="left"/>
+      </w:pPr>
+      <w:r>
+        <w:br w:type="page"/>
+      </w:r>
+    </w:p>
+    <w:p>
+      <w:pPr>
+        <w:pStyle w:val="Heading2"/>
+      </w:pPr>
+      <w:r>
+        <w:lastRenderedPageBreak/>
+        <w:t>Pregled noćenja</w:t>
+      </w:r>
+    </w:p>
+    <w:p>
+      <w:r>
+        <w:t xml:space="preserve">Ukoliko želimo pretraživati bazu postojećih rezervacija noćenja za pojedine sobe, to je izvedivo odabirom ove opcije. Pojavljuje se novi prozor gdje su tabličnim prikazom prikazana sva noćenja sa svim ključnim podacima: ID-em gosta, brojem sobe, datumom i cijenom. Kako je već navedeno u specifikaciji baze, cijena se navodi ovdje kako gost ne bi patio u slučaju prethodne rezervacije sobe kojoj je naknadno promijenjena cijena. </w:t>
+      </w:r>
+      <w:r>
+        <w:t>Na vrhu se nalazi navigacijska traka slična onoj za navigaciju kroz sobe.</w:t>
+      </w:r>
+    </w:p>
+    <w:p>
+      <w:r>
+        <w:rPr>
+          <w:noProof/>
+          <w:lang w:eastAsia="hr-HR"/>
+        </w:rPr>
+        <w:drawing>
+          <wp:anchor distT="0" distB="0" distL="114300" distR="114300" simplePos="0" relativeHeight="251661312" behindDoc="0" locked="0" layoutInCell="1" allowOverlap="1">
+            <wp:simplePos x="0" y="0"/>
+            <wp:positionH relativeFrom="margin">
+              <wp:align>right</wp:align>
+            </wp:positionH>
+            <wp:positionV relativeFrom="paragraph">
+              <wp:posOffset>13335</wp:posOffset>
+            </wp:positionV>
+            <wp:extent cx="3905885" cy="2266950"/>
+            <wp:effectExtent l="0" t="0" r="0" b="0"/>
+            <wp:wrapSquare wrapText="bothSides"/>
+            <wp:docPr id="1" name="Picture 1"/>
+            <wp:cNvGraphicFramePr>
+              <a:graphicFrameLocks xmlns:a="http://schemas.openxmlformats.org/drawingml/2006/main" noChangeAspect="1"/>
+            </wp:cNvGraphicFramePr>
+            <a:graphic xmlns:a="http://schemas.openxmlformats.org/drawingml/2006/main">
+              <a:graphicData uri="http://schemas.openxmlformats.org/drawingml/2006/picture">
+                <pic:pic xmlns:pic="http://schemas.openxmlformats.org/drawingml/2006/picture">
+                  <pic:nvPicPr>
+                    <pic:cNvPr id="1" name="Screenshot_15.png"/>
+                    <pic:cNvPicPr/>
+                  </pic:nvPicPr>
+                  <pic:blipFill>
+                    <a:blip r:embed="rId18">
+                      <a:extLst>
+                        <a:ext uri="{28A0092B-C50C-407E-A947-70E740481C1C}">
+                          <a14:useLocalDpi xmlns:a14="http://schemas.microsoft.com/office/drawing/2010/main" val="0"/>
+                        </a:ext>
+                      </a:extLst>
+                    </a:blip>
+                    <a:stretch>
+                      <a:fillRect/>
+                    </a:stretch>
+                  </pic:blipFill>
+                  <pic:spPr>
+                    <a:xfrm>
+                      <a:off x="0" y="0"/>
+                      <a:ext cx="3905885" cy="2266950"/>
+                    </a:xfrm>
+                    <a:prstGeom prst="rect">
+                      <a:avLst/>
+                    </a:prstGeom>
+                  </pic:spPr>
+                </pic:pic>
+              </a:graphicData>
+            </a:graphic>
+            <wp14:sizeRelH relativeFrom="margin">
+              <wp14:pctWidth>0</wp14:pctWidth>
+            </wp14:sizeRelH>
+            <wp14:sizeRelV relativeFrom="margin">
+              <wp14:pctHeight>0</wp14:pctHeight>
+            </wp14:sizeRelV>
+          </wp:anchor>
+        </w:drawing>
+      </w:r>
+      <w:r>
+        <w:t xml:space="preserve">Ova tablica nam predstavlja pregledan način za prolazak kroz rezervacije jer ih je moguće sortirati po bilo kojoj od kategorija. Također, ovdje možemo </w:t>
+      </w:r>
+      <w:r>
+        <w:t xml:space="preserve">ispraviti eventualne greške u rezervaciji napravljene u prethodno opisanoj formi. Dovoljno je označiti redak koji želimo obrisati i kliknuti na crveni 'X' u traci na vrhu. </w:t>
       </w:r>
       <w:bookmarkStart w:id="0" w:name="_GoBack"/>
       <w:bookmarkEnd w:id="0"/>
       <w:r>
-        <w:t xml:space="preserve">o tablicu s registriranim gostima. Duplim klikom na redak gosta ili samo odabir retka te potvrda na gumb 'OK' vraća nas na prethodnu formu </w:t>
-      </w:r>
-      <w:r>
-        <w:t>s popunjenom kućicom desno koja sadrži jedinstveni identifikator gosta za kojeg vršimo rezervaciju.</w:t>
-      </w:r>
-      <w:r>
-        <w:t xml:space="preserve"> Ukoliko formu s popisom gostiju želimo zatvoriti bez novog odabira, možemo to učiniti zatvaranjem prozora ili klikom na 'Zatvori'. Tada izbor ostaje nepromijenjen. </w:t>
-      </w:r>
-      <w:r>
-        <w:t>Naposljetku, sobu rezerviramo klikom na gumb 'Rezerviraj sobu'. Dobivamo potvrdu ukoliko je rezervacija uspješno obavljena. Novo stanje možemo provjeriti odabirom istog datuma te klikom na 'Provjeri dostupnost sobe'. Ako je soba rezervirana, pisat će tako.</w:t>
-      </w:r>
-      <w:r>
-        <w:t xml:space="preserve"> Za rezervaciju od više noćenja ponovimo postupak</w:t>
-      </w:r>
-      <w:r>
-        <w:t>.</w:t>
-      </w:r>
-    </w:p>
-    <w:p>
-      <w:pPr>
-        <w:ind w:firstLine="0"/>
-        <w:jc w:val="left"/>
-      </w:pPr>
-      <w:r>
-        <w:br w:type="page"/>
-      </w:r>
-    </w:p>
-    <w:p/>
+        <w:t xml:space="preserve">Promjena podataka ovdje nije moguća kako bi se osigurala </w:t>
+      </w:r>
+      <w:r>
+        <w:t xml:space="preserve">robusnost podataka na ljudske greške. Rezervacije dakle ipak trebamo </w:t>
+      </w:r>
+      <w:r>
+        <w:t xml:space="preserve">unositi, </w:t>
+      </w:r>
+      <w:r>
+        <w:t>uz 'silne' provjere</w:t>
+      </w:r>
+      <w:r>
+        <w:t>,</w:t>
+      </w:r>
+      <w:r>
+        <w:t xml:space="preserve"> na prethodnoj formi.</w:t>
+      </w:r>
+    </w:p>
     <w:sectPr>
-      <w:footerReference w:type="default" r:id="rId18"/>
+      <w:footerReference w:type="default" r:id="rId19"/>
       <w:pgSz w:w="11906" w:h="16838"/>
       <w:pgMar w:top="1417" w:right="1417" w:bottom="1417" w:left="1417" w:header="708" w:footer="708" w:gutter="0"/>
       <w:cols w:space="708"/>
@@ -2785,7 +2879,7 @@
 </file>
 
 <file path=customXml/itemProps1.xml><?xml version="1.0" encoding="utf-8"?>
-<ds:datastoreItem xmlns:ds="http://schemas.openxmlformats.org/officeDocument/2006/customXml" ds:itemID="{6DDE6870-96FE-4995-B7FF-C6E0750B18CF}">
+<ds:datastoreItem xmlns:ds="http://schemas.openxmlformats.org/officeDocument/2006/customXml" ds:itemID="{244BEE91-322F-49EE-A4F6-D7350B5543FE}">
   <ds:schemaRefs>
     <ds:schemaRef ds:uri="http://schemas.openxmlformats.org/officeDocument/2006/bibliography"/>
   </ds:schemaRefs>

</xml_diff>

<commit_message>
Onemogućena rezervacija nocenja ako korisnik nije izabran, ažurirana dokumentacija
</commit_message>
<xml_diff>
--- a/HotelskaRecepcija/dokumentacija.docx
+++ b/HotelskaRecepcija/dokumentacija.docx
@@ -200,13 +200,8 @@
         <w:pStyle w:val="NoSpacing"/>
       </w:pPr>
       <w:r>
-        <w:t xml:space="preserve">Josipa </w:t>
-      </w:r>
-      <w:proofErr w:type="spellStart"/>
-      <w:r>
-        <w:t>Surić</w:t>
-      </w:r>
-      <w:proofErr w:type="spellEnd"/>
+        <w:t>Josipa Surić</w:t>
+      </w:r>
     </w:p>
     <w:p>
       <w:pPr>
@@ -221,13 +216,8 @@
         <w:pStyle w:val="NoSpacing"/>
       </w:pPr>
       <w:r>
-        <w:t xml:space="preserve">Dinko </w:t>
-      </w:r>
-      <w:proofErr w:type="spellStart"/>
-      <w:r>
-        <w:t>Ždravac</w:t>
-      </w:r>
-      <w:proofErr w:type="spellEnd"/>
+        <w:t>Dinko Ždravac</w:t>
+      </w:r>
       <w:r>
         <w:tab/>
       </w:r>
@@ -302,26 +292,10 @@
     </w:p>
     <w:p>
       <w:r>
-        <w:t xml:space="preserve">Aplikacija je oblikovana da se koristi na recepciji, iz perspektive </w:t>
-      </w:r>
-      <w:proofErr w:type="spellStart"/>
-      <w:r>
-        <w:t>recepcionista</w:t>
-      </w:r>
-      <w:proofErr w:type="spellEnd"/>
-      <w:r>
-        <w:t xml:space="preserve"> kao zaposlenika hotela. </w:t>
-      </w:r>
-      <w:r>
-        <w:t xml:space="preserve">Na taj način omogućena je puna funkcionalnost i ispunjavanje svih navedenih zahtjeva iz jednog sučelja, tj. ukoliko je potrebno odraditi neku radnju iz perspektive gosta, radi ju </w:t>
-      </w:r>
-      <w:proofErr w:type="spellStart"/>
-      <w:r>
-        <w:t>recepcionist</w:t>
-      </w:r>
-      <w:proofErr w:type="spellEnd"/>
-      <w:r>
-        <w:t xml:space="preserve"> u ime samog gosta.</w:t>
+        <w:t xml:space="preserve">Aplikacija je oblikovana da se koristi na recepciji, iz perspektive recepcionista kao zaposlenika hotela. </w:t>
+      </w:r>
+      <w:r>
+        <w:t>Na taj način omogućena je puna funkcionalnost i ispunjavanje svih navedenih zahtjeva iz jednog sučelja, tj. ukoliko je potrebno odraditi neku radnju iz perspektive gosta, radi ju recepcionist u ime samog gosta.</w:t>
       </w:r>
       <w:r>
         <w:t xml:space="preserve"> </w:t>
@@ -329,19 +303,12 @@
       <w:r>
         <w:t xml:space="preserve">Aplikacija je kreirana u </w:t>
       </w:r>
-      <w:proofErr w:type="spellStart"/>
-      <w:r>
-        <w:t>Visual</w:t>
-      </w:r>
-      <w:proofErr w:type="spellEnd"/>
-      <w:r>
-        <w:t xml:space="preserve"> Studio 2017 </w:t>
+      <w:r>
+        <w:t xml:space="preserve">Visual Studio 2017 </w:t>
       </w:r>
       <w:r>
         <w:t>te komunicira sa (za ove potrebe lokalnom) bazom podataka.</w:t>
       </w:r>
-      <w:bookmarkStart w:id="0" w:name="_GoBack"/>
-      <w:bookmarkEnd w:id="0"/>
     </w:p>
     <w:p>
       <w:pPr>
@@ -353,37 +320,13 @@
     </w:p>
     <w:p>
       <w:r>
-        <w:t xml:space="preserve">Svaka tablica počinje nazivom HR_ ('Hotelska recepcija'), sadrži primarni ključ (PK, </w:t>
-      </w:r>
-      <w:proofErr w:type="spellStart"/>
-      <w:r>
-        <w:t>primary</w:t>
-      </w:r>
-      <w:proofErr w:type="spellEnd"/>
-      <w:r>
-        <w:t xml:space="preserve"> </w:t>
-      </w:r>
-      <w:proofErr w:type="spellStart"/>
-      <w:r>
-        <w:t>key</w:t>
-      </w:r>
-      <w:proofErr w:type="spellEnd"/>
-      <w:r>
-        <w:t xml:space="preserve">) te neke sadrže strani ključ (FK) koji referencira drugu tablicu po njenom primarnom ključu. Primarni ključ je jedinstven za svaki unos u </w:t>
+        <w:t xml:space="preserve">Svaka tablica počinje nazivom HR_ ('Hotelska recepcija'), sadrži primarni ključ (PK, primary key) te neke sadrže strani ključ (FK) koji referencira drugu tablicu po njenom primarnom ključu. Primarni ključ je jedinstven za svaki unos u </w:t>
       </w:r>
       <w:r>
         <w:t>tablici</w:t>
       </w:r>
       <w:r>
-        <w:t xml:space="preserve"> te se ne unosi ručno nego generira automatskim </w:t>
-      </w:r>
-      <w:proofErr w:type="spellStart"/>
-      <w:r>
-        <w:t>inkrementiranjem</w:t>
-      </w:r>
-      <w:proofErr w:type="spellEnd"/>
-      <w:r>
-        <w:t xml:space="preserve"> prethodnog unosa (prvi unos je 0).</w:t>
+        <w:t xml:space="preserve"> te se ne unosi ručno nego generira automatskim inkrementiranjem prethodnog unosa (prvi unos je 0).</w:t>
       </w:r>
       <w:r>
         <w:t xml:space="preserve"> </w:t>
@@ -645,15 +588,7 @@
     </w:p>
     <w:p>
       <w:r>
-        <w:t xml:space="preserve">Osnovna forma i centralni izbornik je forma koja se zove 'Home </w:t>
-      </w:r>
-      <w:proofErr w:type="spellStart"/>
-      <w:r>
-        <w:t>page</w:t>
-      </w:r>
-      <w:proofErr w:type="spellEnd"/>
-      <w:r>
-        <w:t xml:space="preserve">'. Na njoj se nalazi alatna traka u kojoj su grupirane akcije koje se mogu obavljati s recepcije. </w:t>
+        <w:t xml:space="preserve">Osnovna forma i centralni izbornik je forma koja se zove 'Home page'. Na njoj se nalazi alatna traka u kojoj su grupirane akcije koje se mogu obavljati s recepcije. </w:t>
       </w:r>
       <w:r>
         <w:t>Glavne grupe su:</w:t>
@@ -777,6 +712,10 @@
         <w:pStyle w:val="Heading2"/>
       </w:pPr>
       <w:r>
+        <w:rPr>
+          <w:noProof/>
+          <w:lang w:eastAsia="hr-HR"/>
+        </w:rPr>
         <w:drawing>
           <wp:anchor distT="0" distB="0" distL="114300" distR="114300" simplePos="0" relativeHeight="251662336" behindDoc="0" locked="0" layoutInCell="1" allowOverlap="1">
             <wp:simplePos x="0" y="0"/>
@@ -863,26 +802,10 @@
         <w:t xml:space="preserve">koji se odnosi na pregled soba i njihovih karakteristika. </w:t>
       </w:r>
       <w:r>
-        <w:t xml:space="preserve">Kontrole na tom dijelu grupirane su u </w:t>
-      </w:r>
-      <w:proofErr w:type="spellStart"/>
-      <w:r>
-        <w:t>GroupBox</w:t>
-      </w:r>
-      <w:proofErr w:type="spellEnd"/>
-      <w:r>
-        <w:t xml:space="preserve"> kontejner s odgovarajućim nazivom. </w:t>
-      </w:r>
-      <w:r>
-        <w:t xml:space="preserve">Najprije navodimo nekoliko karakteristika koje su opisive tekstualno pa je odgovarajuće svojstvo prikazano u </w:t>
-      </w:r>
-      <w:proofErr w:type="spellStart"/>
-      <w:r>
-        <w:t>TextBox</w:t>
-      </w:r>
-      <w:proofErr w:type="spellEnd"/>
-      <w:r>
-        <w:t xml:space="preserve"> kontroli. </w:t>
+        <w:t xml:space="preserve">Kontrole na tom dijelu grupirane su u GroupBox kontejner s odgovarajućim nazivom. </w:t>
+      </w:r>
+      <w:r>
+        <w:t xml:space="preserve">Najprije navodimo nekoliko karakteristika koje su opisive tekstualno pa je odgovarajuće svojstvo prikazano u TextBox kontroli. </w:t>
       </w:r>
       <w:r>
         <w:t>Karakteristike soba su sljedeće (s pojašnjenjima):</w:t>
@@ -926,29 +849,13 @@
     </w:p>
     <w:p>
       <w:r>
-        <w:t xml:space="preserve">Nakon toga slijede </w:t>
-      </w:r>
-      <w:proofErr w:type="spellStart"/>
-      <w:r>
-        <w:t>CheckBox</w:t>
-      </w:r>
-      <w:proofErr w:type="spellEnd"/>
-      <w:r>
-        <w:t xml:space="preserve"> kontrole koje su označene ako je za pojedinu sobu ispunjen odgovarajući uvjet koji je naveden </w:t>
+        <w:t xml:space="preserve">Nakon toga slijede CheckBox kontrole koje su označene ako je za pojedinu sobu ispunjen odgovarajući uvjet koji je naveden </w:t>
       </w:r>
       <w:r>
         <w:t>pokraj</w:t>
       </w:r>
       <w:r>
-        <w:t xml:space="preserve"> </w:t>
-      </w:r>
-      <w:proofErr w:type="spellStart"/>
-      <w:r>
-        <w:t>CheckBox</w:t>
-      </w:r>
-      <w:proofErr w:type="spellEnd"/>
-      <w:r>
-        <w:t>-a:</w:t>
+        <w:t xml:space="preserve"> CheckBox-a:</w:t>
       </w:r>
     </w:p>
     <w:p>
@@ -987,15 +894,7 @@
         </w:numPr>
       </w:pPr>
       <w:r>
-        <w:t xml:space="preserve">Zasebna kupaonica: posjeduje li soba vlastitu kupaonicu ili je gost „osuđen“ na </w:t>
-      </w:r>
-      <w:proofErr w:type="spellStart"/>
-      <w:r>
-        <w:t>koritšenje</w:t>
-      </w:r>
-      <w:proofErr w:type="spellEnd"/>
-      <w:r>
-        <w:t xml:space="preserve"> zajedničke kupaonice (jedna po katu za svaki spol)</w:t>
+        <w:t>Zasebna kupaonica: posjeduje li soba vlastitu kupaonicu ili je gost „osuđen“ na koritšenje zajedničke kupaonice (jedna po katu za svaki spol)</w:t>
       </w:r>
     </w:p>
     <w:p>
@@ -1334,15 +1233,7 @@
     </w:p>
     <w:p>
       <w:r>
-        <w:t xml:space="preserve">Ispod navedene grupe kontrola nalazi se </w:t>
-      </w:r>
-      <w:proofErr w:type="spellStart"/>
-      <w:r>
-        <w:t>CheckBox</w:t>
-      </w:r>
-      <w:proofErr w:type="spellEnd"/>
-      <w:r>
-        <w:t xml:space="preserve"> mističnog naziva 'Dozvoli promjene'. Stavljanjem kvačice omogućuju se promjene nad nekim karakteristikama sobe. Broj sobe se ne smije mijenjati jer je on jedinstveni identifikator sobe. Također, ne možemo premještati sobu s kata na kat jer sobe nisu pokretne. </w:t>
+        <w:t xml:space="preserve">Ispod navedene grupe kontrola nalazi se CheckBox mističnog naziva 'Dozvoli promjene'. Stavljanjem kvačice omogućuju se promjene nad nekim karakteristikama sobe. Broj sobe se ne smije mijenjati jer je on jedinstveni identifikator sobe. Također, ne možemo premještati sobu s kata na kat jer sobe nisu pokretne. </w:t>
       </w:r>
       <w:r>
         <w:t xml:space="preserve">Uvođenjem navedene kontrole sprečava se neželjeno slučajno mijenjanje karakteristika soba. </w:t>
@@ -1411,18 +1302,18 @@
           <w:lang w:eastAsia="hr-HR"/>
         </w:rPr>
         <w:drawing>
-          <wp:anchor distT="0" distB="0" distL="114300" distR="114300" simplePos="0" relativeHeight="251659264" behindDoc="0" locked="0" layoutInCell="1" allowOverlap="1">
+          <wp:anchor distT="0" distB="0" distL="114300" distR="114300" simplePos="0" relativeHeight="251665408" behindDoc="0" locked="0" layoutInCell="1" allowOverlap="1">
             <wp:simplePos x="0" y="0"/>
             <wp:positionH relativeFrom="margin">
-              <wp:align>right</wp:align>
+              <wp:posOffset>3748405</wp:posOffset>
             </wp:positionH>
             <wp:positionV relativeFrom="paragraph">
-              <wp:posOffset>5080</wp:posOffset>
+              <wp:posOffset>43815</wp:posOffset>
             </wp:positionV>
-            <wp:extent cx="2482215" cy="3314700"/>
-            <wp:effectExtent l="0" t="0" r="0" b="0"/>
+            <wp:extent cx="2000250" cy="3023870"/>
+            <wp:effectExtent l="0" t="0" r="0" b="5080"/>
             <wp:wrapSquare wrapText="bothSides"/>
-            <wp:docPr id="12" name="Picture 12"/>
+            <wp:docPr id="10" name="Picture 10"/>
             <wp:cNvGraphicFramePr>
               <a:graphicFrameLocks xmlns:a="http://schemas.openxmlformats.org/drawingml/2006/main" noChangeAspect="1"/>
             </wp:cNvGraphicFramePr>
@@ -1430,7 +1321,7 @@
               <a:graphicData uri="http://schemas.openxmlformats.org/drawingml/2006/picture">
                 <pic:pic xmlns:pic="http://schemas.openxmlformats.org/drawingml/2006/picture">
                   <pic:nvPicPr>
-                    <pic:cNvPr id="12" name="Screenshot_13.png"/>
+                    <pic:cNvPr id="10" name="Screenshot_18.png"/>
                     <pic:cNvPicPr/>
                   </pic:nvPicPr>
                   <pic:blipFill>
@@ -1448,7 +1339,7 @@
                   <pic:spPr>
                     <a:xfrm>
                       <a:off x="0" y="0"/>
-                      <a:ext cx="2482215" cy="3314700"/>
+                      <a:ext cx="2000250" cy="3023870"/>
                     </a:xfrm>
                     <a:prstGeom prst="rect">
                       <a:avLst/>
@@ -1487,7 +1378,18 @@
         <w:t>slobodna</w:t>
       </w:r>
       <w:r>
-        <w:t xml:space="preserve">, potrebno je izabrati gosta koji vrši rezervaciju. Ako je riječ o novom gostu, najprije ga je potrebno registrirati, što se može obaviti iz početne forme pod 'Gosti' na alatnoj traci. Radi sprečavanja neispravnih unosa, gumb 'Biraj gosta' dohvaća popis gostiju iz baze na kojem biramo za kojeg gosta želimo izvršiti rezervaciju. Na taj način smanjuje se mogućnost greške zbog ljudskog faktora jer je nemoguće rezervirati sobu za nepostojećeg gosta. </w:t>
+        <w:t>, potrebno je izabrati gosta koji vrši rezervaciju. Ako je riječ o novom gostu, najprije ga je potrebno registrirati, što se može obaviti iz početne forme pod 'Gosti' na alatnoj traci. Radi sprečavanja neispravnih unosa, gumb 'Biraj gosta' dohvaća popis gostiju iz baze na kojem biramo za kojeg gosta želimo izvršiti rezervaciju. Na taj način smanjuje se mogućnost greške zbog ljudskog faktora jer je nemoguće rezervirati sobu za nepostojećeg gosta</w:t>
+      </w:r>
+      <w:r>
+        <w:t xml:space="preserve"> ili </w:t>
+      </w:r>
+      <w:bookmarkStart w:id="0" w:name="_GoBack"/>
+      <w:bookmarkEnd w:id="0"/>
+      <w:r>
+        <w:t>ako gost nije izabran.</w:t>
+      </w:r>
+      <w:r>
+        <w:t xml:space="preserve"> </w:t>
       </w:r>
     </w:p>
     <w:p>
@@ -1744,7 +1646,7 @@
           <w:rPr>
             <w:noProof/>
           </w:rPr>
-          <w:t>3</w:t>
+          <w:t>7</w:t>
         </w:r>
         <w:r>
           <w:rPr>
@@ -3178,7 +3080,7 @@
 </file>
 
 <file path=customXml/itemProps1.xml><?xml version="1.0" encoding="utf-8"?>
-<ds:datastoreItem xmlns:ds="http://schemas.openxmlformats.org/officeDocument/2006/customXml" ds:itemID="{F9A0F000-3E3C-42AF-B1C1-690CC832290F}">
+<ds:datastoreItem xmlns:ds="http://schemas.openxmlformats.org/officeDocument/2006/customXml" ds:itemID="{505099D1-7860-40F6-AE7A-8F4C223D5099}">
   <ds:schemaRefs>
     <ds:schemaRef ds:uri="http://schemas.openxmlformats.org/officeDocument/2006/bibliography"/>
   </ds:schemaRefs>

</xml_diff>